<commit_message>
Added some tasks for Chrome Extension
Added my tasks for Sprint 1.
</commit_message>
<xml_diff>
--- a/Sprint 1 Plan.docx
+++ b/Sprint 1 Plan.docx
@@ -1,6 +1,6 @@
 
 <file path=word/document.xml><?xml version="1.0" encoding="utf-8"?>
-<w:document xmlns:wpc="http://schemas.microsoft.com/office/word/2010/wordprocessingCanvas" xmlns:cx="http://schemas.microsoft.com/office/drawing/2014/chartex" xmlns:cx1="http://schemas.microsoft.com/office/drawing/2015/9/8/chartex" xmlns:cx2="http://schemas.microsoft.com/office/drawing/2015/10/21/chartex" xmlns:cx3="http://schemas.microsoft.com/office/drawing/2016/5/9/chartex" xmlns:cx4="http://schemas.microsoft.com/office/drawing/2016/5/10/chartex" xmlns:cx5="http://schemas.microsoft.com/office/drawing/2016/5/11/chartex" xmlns:mc="http://schemas.openxmlformats.org/markup-compatibility/2006" xmlns:o="urn:schemas-microsoft-com:office:office" xmlns:r="http://schemas.openxmlformats.org/officeDocument/2006/relationships" xmlns:m="http://schemas.openxmlformats.org/officeDocument/2006/math" xmlns:v="urn:schemas-microsoft-com:vml" xmlns:wp14="http://schemas.microsoft.com/office/word/2010/wordprocessingDrawing" xmlns:wp="http://schemas.openxmlformats.org/drawingml/2006/wordprocessingDrawing" xmlns:w10="urn:schemas-microsoft-com:office:word" xmlns:w="http://schemas.openxmlformats.org/wordprocessingml/2006/main" xmlns:w14="http://schemas.microsoft.com/office/word/2010/wordml" xmlns:w15="http://schemas.microsoft.com/office/word/2012/wordml" xmlns:w16se="http://schemas.microsoft.com/office/word/2015/wordml/symex" xmlns:wpg="http://schemas.microsoft.com/office/word/2010/wordprocessingGroup" xmlns:wpi="http://schemas.microsoft.com/office/word/2010/wordprocessingInk" xmlns:wne="http://schemas.microsoft.com/office/word/2006/wordml" xmlns:wps="http://schemas.microsoft.com/office/word/2010/wordprocessingShape" mc:Ignorable="w14 w15 w16se wp14">
+<w:document xmlns:wpc="http://schemas.microsoft.com/office/word/2010/wordprocessingCanvas" xmlns:mc="http://schemas.openxmlformats.org/markup-compatibility/2006" xmlns:o="urn:schemas-microsoft-com:office:office" xmlns:r="http://schemas.openxmlformats.org/officeDocument/2006/relationships" xmlns:m="http://schemas.openxmlformats.org/officeDocument/2006/math" xmlns:v="urn:schemas-microsoft-com:vml" xmlns:wp14="http://schemas.microsoft.com/office/word/2010/wordprocessingDrawing" xmlns:wp="http://schemas.openxmlformats.org/drawingml/2006/wordprocessingDrawing" xmlns:w10="urn:schemas-microsoft-com:office:word" xmlns:w="http://schemas.openxmlformats.org/wordprocessingml/2006/main" xmlns:w14="http://schemas.microsoft.com/office/word/2010/wordml" xmlns:w15="http://schemas.microsoft.com/office/word/2012/wordml" xmlns:wpg="http://schemas.microsoft.com/office/word/2010/wordprocessingGroup" xmlns:wpi="http://schemas.microsoft.com/office/word/2010/wordprocessingInk" xmlns:wne="http://schemas.microsoft.com/office/word/2006/wordml" xmlns:wps="http://schemas.microsoft.com/office/word/2010/wordprocessingShape" mc:Ignorable="w14 w15 wp14">
   <w:background w:color="C9ECFC" w:themeColor="text2" w:themeTint="33"/>
   <w:body>
     <w:p>
@@ -518,6 +518,47 @@
     <w:p>
       <w:pPr>
         <w:spacing w:line="240" w:lineRule="auto"/>
+        <w:ind w:left="1436"/>
+      </w:pPr>
+      <w:r>
+        <w:tab/>
+      </w:r>
+      <w:r>
+        <w:tab/>
+        <w:t>-Create login prompt (1)</w:t>
+      </w:r>
+    </w:p>
+    <w:p>
+      <w:pPr>
+        <w:spacing w:line="240" w:lineRule="auto"/>
+        <w:ind w:left="1436"/>
+      </w:pPr>
+      <w:r>
+        <w:tab/>
+      </w:r>
+      <w:r>
+        <w:tab/>
+        <w:t>-Send login information to server applet (2)</w:t>
+      </w:r>
+    </w:p>
+    <w:p>
+      <w:pPr>
+        <w:spacing w:line="240" w:lineRule="auto"/>
+        <w:ind w:left="1436"/>
+      </w:pPr>
+      <w:r>
+        <w:tab/>
+      </w:r>
+      <w:r>
+        <w:tab/>
+        <w:t>-Research jQuery (3)</w:t>
+      </w:r>
+      <w:bookmarkStart w:id="0" w:name="_GoBack"/>
+      <w:bookmarkEnd w:id="0"/>
+    </w:p>
+    <w:p>
+      <w:pPr>
+        <w:spacing w:line="240" w:lineRule="auto"/>
         <w:ind w:left="1077"/>
       </w:pPr>
       <w:r>
@@ -588,6 +629,7 @@
         <w:ind w:left="1077"/>
       </w:pPr>
       <w:r>
+        <w:lastRenderedPageBreak/>
         <w:tab/>
         <w:t>c. Start development on template</w:t>
       </w:r>
@@ -620,7 +662,6 @@
         <w:spacing w:line="240" w:lineRule="auto"/>
       </w:pPr>
       <w:r>
-        <w:lastRenderedPageBreak/>
         <w:t xml:space="preserve">        3.    As a Developer, I want a barebones template for the Android app as a starting.</w:t>
       </w:r>
     </w:p>
@@ -740,10 +781,7 @@
         <w:t>3a, 3b, 3c</w:t>
       </w:r>
     </w:p>
-    <w:p>
-      <w:bookmarkStart w:id="0" w:name="_GoBack"/>
-      <w:bookmarkEnd w:id="0"/>
-    </w:p>
+    <w:p/>
     <w:p>
       <w:pPr>
         <w:pStyle w:val="Heading1"/>
@@ -792,7 +830,7 @@
 </file>
 
 <file path=word/endnotes.xml><?xml version="1.0" encoding="utf-8"?>
-<w:endnotes xmlns:wpc="http://schemas.microsoft.com/office/word/2010/wordprocessingCanvas" xmlns:cx="http://schemas.microsoft.com/office/drawing/2014/chartex" xmlns:cx1="http://schemas.microsoft.com/office/drawing/2015/9/8/chartex" xmlns:cx2="http://schemas.microsoft.com/office/drawing/2015/10/21/chartex" xmlns:cx3="http://schemas.microsoft.com/office/drawing/2016/5/9/chartex" xmlns:cx4="http://schemas.microsoft.com/office/drawing/2016/5/10/chartex" xmlns:cx5="http://schemas.microsoft.com/office/drawing/2016/5/11/chartex" xmlns:mc="http://schemas.openxmlformats.org/markup-compatibility/2006" xmlns:o="urn:schemas-microsoft-com:office:office" xmlns:r="http://schemas.openxmlformats.org/officeDocument/2006/relationships" xmlns:m="http://schemas.openxmlformats.org/officeDocument/2006/math" xmlns:v="urn:schemas-microsoft-com:vml" xmlns:wp14="http://schemas.microsoft.com/office/word/2010/wordprocessingDrawing" xmlns:wp="http://schemas.openxmlformats.org/drawingml/2006/wordprocessingDrawing" xmlns:w10="urn:schemas-microsoft-com:office:word" xmlns:w="http://schemas.openxmlformats.org/wordprocessingml/2006/main" xmlns:w14="http://schemas.microsoft.com/office/word/2010/wordml" xmlns:w15="http://schemas.microsoft.com/office/word/2012/wordml" xmlns:w16se="http://schemas.microsoft.com/office/word/2015/wordml/symex" xmlns:wpg="http://schemas.microsoft.com/office/word/2010/wordprocessingGroup" xmlns:wpi="http://schemas.microsoft.com/office/word/2010/wordprocessingInk" xmlns:wne="http://schemas.microsoft.com/office/word/2006/wordml" xmlns:wps="http://schemas.microsoft.com/office/word/2010/wordprocessingShape" mc:Ignorable="w14 w15 w16se wp14">
+<w:endnotes xmlns:wpc="http://schemas.microsoft.com/office/word/2010/wordprocessingCanvas" xmlns:mc="http://schemas.openxmlformats.org/markup-compatibility/2006" xmlns:o="urn:schemas-microsoft-com:office:office" xmlns:r="http://schemas.openxmlformats.org/officeDocument/2006/relationships" xmlns:m="http://schemas.openxmlformats.org/officeDocument/2006/math" xmlns:v="urn:schemas-microsoft-com:vml" xmlns:wp14="http://schemas.microsoft.com/office/word/2010/wordprocessingDrawing" xmlns:wp="http://schemas.openxmlformats.org/drawingml/2006/wordprocessingDrawing" xmlns:w10="urn:schemas-microsoft-com:office:word" xmlns:w="http://schemas.openxmlformats.org/wordprocessingml/2006/main" xmlns:w14="http://schemas.microsoft.com/office/word/2010/wordml" xmlns:w15="http://schemas.microsoft.com/office/word/2012/wordml" xmlns:wpg="http://schemas.microsoft.com/office/word/2010/wordprocessingGroup" xmlns:wpi="http://schemas.microsoft.com/office/word/2010/wordprocessingInk" xmlns:wne="http://schemas.microsoft.com/office/word/2006/wordml" xmlns:wps="http://schemas.microsoft.com/office/word/2010/wordprocessingShape" mc:Ignorable="w14 w15 wp14">
   <w:endnote w:type="separator" w:id="-1">
     <w:p>
       <w:pPr>
@@ -817,7 +855,7 @@
 </file>
 
 <file path=word/footnotes.xml><?xml version="1.0" encoding="utf-8"?>
-<w:footnotes xmlns:wpc="http://schemas.microsoft.com/office/word/2010/wordprocessingCanvas" xmlns:cx="http://schemas.microsoft.com/office/drawing/2014/chartex" xmlns:cx1="http://schemas.microsoft.com/office/drawing/2015/9/8/chartex" xmlns:cx2="http://schemas.microsoft.com/office/drawing/2015/10/21/chartex" xmlns:cx3="http://schemas.microsoft.com/office/drawing/2016/5/9/chartex" xmlns:cx4="http://schemas.microsoft.com/office/drawing/2016/5/10/chartex" xmlns:cx5="http://schemas.microsoft.com/office/drawing/2016/5/11/chartex" xmlns:mc="http://schemas.openxmlformats.org/markup-compatibility/2006" xmlns:o="urn:schemas-microsoft-com:office:office" xmlns:r="http://schemas.openxmlformats.org/officeDocument/2006/relationships" xmlns:m="http://schemas.openxmlformats.org/officeDocument/2006/math" xmlns:v="urn:schemas-microsoft-com:vml" xmlns:wp14="http://schemas.microsoft.com/office/word/2010/wordprocessingDrawing" xmlns:wp="http://schemas.openxmlformats.org/drawingml/2006/wordprocessingDrawing" xmlns:w10="urn:schemas-microsoft-com:office:word" xmlns:w="http://schemas.openxmlformats.org/wordprocessingml/2006/main" xmlns:w14="http://schemas.microsoft.com/office/word/2010/wordml" xmlns:w15="http://schemas.microsoft.com/office/word/2012/wordml" xmlns:w16se="http://schemas.microsoft.com/office/word/2015/wordml/symex" xmlns:wpg="http://schemas.microsoft.com/office/word/2010/wordprocessingGroup" xmlns:wpi="http://schemas.microsoft.com/office/word/2010/wordprocessingInk" xmlns:wne="http://schemas.microsoft.com/office/word/2006/wordml" xmlns:wps="http://schemas.microsoft.com/office/word/2010/wordprocessingShape" mc:Ignorable="w14 w15 w16se wp14">
+<w:footnotes xmlns:wpc="http://schemas.microsoft.com/office/word/2010/wordprocessingCanvas" xmlns:mc="http://schemas.openxmlformats.org/markup-compatibility/2006" xmlns:o="urn:schemas-microsoft-com:office:office" xmlns:r="http://schemas.openxmlformats.org/officeDocument/2006/relationships" xmlns:m="http://schemas.openxmlformats.org/officeDocument/2006/math" xmlns:v="urn:schemas-microsoft-com:vml" xmlns:wp14="http://schemas.microsoft.com/office/word/2010/wordprocessingDrawing" xmlns:wp="http://schemas.openxmlformats.org/drawingml/2006/wordprocessingDrawing" xmlns:w10="urn:schemas-microsoft-com:office:word" xmlns:w="http://schemas.openxmlformats.org/wordprocessingml/2006/main" xmlns:w14="http://schemas.microsoft.com/office/word/2010/wordml" xmlns:w15="http://schemas.microsoft.com/office/word/2012/wordml" xmlns:wpg="http://schemas.microsoft.com/office/word/2010/wordprocessingGroup" xmlns:wpi="http://schemas.microsoft.com/office/word/2010/wordprocessingInk" xmlns:wne="http://schemas.microsoft.com/office/word/2006/wordml" xmlns:wps="http://schemas.microsoft.com/office/word/2010/wordprocessingShape" mc:Ignorable="w14 w15 wp14">
   <w:footnote w:type="separator" w:id="-1">
     <w:p>
       <w:pPr>
@@ -842,7 +880,7 @@
 </file>
 
 <file path=word/numbering.xml><?xml version="1.0" encoding="utf-8"?>
-<w:numbering xmlns:wpc="http://schemas.microsoft.com/office/word/2010/wordprocessingCanvas" xmlns:cx="http://schemas.microsoft.com/office/drawing/2014/chartex" xmlns:cx1="http://schemas.microsoft.com/office/drawing/2015/9/8/chartex" xmlns:cx2="http://schemas.microsoft.com/office/drawing/2015/10/21/chartex" xmlns:cx3="http://schemas.microsoft.com/office/drawing/2016/5/9/chartex" xmlns:cx4="http://schemas.microsoft.com/office/drawing/2016/5/10/chartex" xmlns:cx5="http://schemas.microsoft.com/office/drawing/2016/5/11/chartex" xmlns:mc="http://schemas.openxmlformats.org/markup-compatibility/2006" xmlns:o="urn:schemas-microsoft-com:office:office" xmlns:r="http://schemas.openxmlformats.org/officeDocument/2006/relationships" xmlns:m="http://schemas.openxmlformats.org/officeDocument/2006/math" xmlns:v="urn:schemas-microsoft-com:vml" xmlns:wp14="http://schemas.microsoft.com/office/word/2010/wordprocessingDrawing" xmlns:wp="http://schemas.openxmlformats.org/drawingml/2006/wordprocessingDrawing" xmlns:w10="urn:schemas-microsoft-com:office:word" xmlns:w="http://schemas.openxmlformats.org/wordprocessingml/2006/main" xmlns:w14="http://schemas.microsoft.com/office/word/2010/wordml" xmlns:w15="http://schemas.microsoft.com/office/word/2012/wordml" xmlns:w16se="http://schemas.microsoft.com/office/word/2015/wordml/symex" xmlns:wpg="http://schemas.microsoft.com/office/word/2010/wordprocessingGroup" xmlns:wpi="http://schemas.microsoft.com/office/word/2010/wordprocessingInk" xmlns:wne="http://schemas.microsoft.com/office/word/2006/wordml" xmlns:wps="http://schemas.microsoft.com/office/word/2010/wordprocessingShape" mc:Ignorable="w14 w15 w16se wp14">
+<w:numbering xmlns:wpc="http://schemas.microsoft.com/office/word/2010/wordprocessingCanvas" xmlns:mc="http://schemas.openxmlformats.org/markup-compatibility/2006" xmlns:o="urn:schemas-microsoft-com:office:office" xmlns:r="http://schemas.openxmlformats.org/officeDocument/2006/relationships" xmlns:m="http://schemas.openxmlformats.org/officeDocument/2006/math" xmlns:v="urn:schemas-microsoft-com:vml" xmlns:wp14="http://schemas.microsoft.com/office/word/2010/wordprocessingDrawing" xmlns:wp="http://schemas.openxmlformats.org/drawingml/2006/wordprocessingDrawing" xmlns:w10="urn:schemas-microsoft-com:office:word" xmlns:w="http://schemas.openxmlformats.org/wordprocessingml/2006/main" xmlns:w14="http://schemas.microsoft.com/office/word/2010/wordml" xmlns:w15="http://schemas.microsoft.com/office/word/2012/wordml" xmlns:wpg="http://schemas.microsoft.com/office/word/2010/wordprocessingGroup" xmlns:wpi="http://schemas.microsoft.com/office/word/2010/wordprocessingInk" xmlns:wne="http://schemas.microsoft.com/office/word/2006/wordml" xmlns:wps="http://schemas.microsoft.com/office/word/2010/wordprocessingShape" mc:Ignorable="w14 w15 wp14">
   <w:abstractNum w:abstractNumId="0" w15:restartNumberingAfterBreak="0">
     <w:nsid w:val="10A11C0A"/>
     <w:multiLevelType w:val="hybridMultilevel"/>
@@ -2431,7 +2469,7 @@
 </file>
 
 <file path=word/styles.xml><?xml version="1.0" encoding="utf-8"?>
-<w:styles xmlns:mc="http://schemas.openxmlformats.org/markup-compatibility/2006" xmlns:r="http://schemas.openxmlformats.org/officeDocument/2006/relationships" xmlns:w="http://schemas.openxmlformats.org/wordprocessingml/2006/main" xmlns:w14="http://schemas.microsoft.com/office/word/2010/wordml" xmlns:w15="http://schemas.microsoft.com/office/word/2012/wordml" xmlns:w16se="http://schemas.microsoft.com/office/word/2015/wordml/symex" mc:Ignorable="w14 w15 w16se">
+<w:styles xmlns:mc="http://schemas.openxmlformats.org/markup-compatibility/2006" xmlns:r="http://schemas.openxmlformats.org/officeDocument/2006/relationships" xmlns:w="http://schemas.openxmlformats.org/wordprocessingml/2006/main" xmlns:w14="http://schemas.microsoft.com/office/word/2010/wordml" xmlns:w15="http://schemas.microsoft.com/office/word/2012/wordml" mc:Ignorable="w14 w15">
   <w:docDefaults>
     <w:rPrDefault>
       <w:rPr>
@@ -2447,7 +2485,7 @@
       </w:pPr>
     </w:pPrDefault>
   </w:docDefaults>
-  <w:latentStyles w:defLockedState="0" w:defUIPriority="99" w:defSemiHidden="0" w:defUnhideWhenUsed="0" w:defQFormat="0" w:count="374">
+  <w:latentStyles w:defLockedState="0" w:defUIPriority="99" w:defSemiHidden="0" w:defUnhideWhenUsed="0" w:defQFormat="0" w:count="371">
     <w:lsdException w:name="Normal" w:uiPriority="0" w:qFormat="1"/>
     <w:lsdException w:name="heading 1" w:uiPriority="9" w:qFormat="1"/>
     <w:lsdException w:name="heading 2" w:semiHidden="1" w:uiPriority="9" w:unhideWhenUsed="1" w:qFormat="1"/>
@@ -2553,6 +2591,7 @@
     <w:lsdException w:name="HTML Sample" w:semiHidden="1" w:unhideWhenUsed="1"/>
     <w:lsdException w:name="HTML Typewriter" w:semiHidden="1" w:unhideWhenUsed="1"/>
     <w:lsdException w:name="HTML Variable" w:semiHidden="1" w:unhideWhenUsed="1"/>
+    <w:lsdException w:name="Normal Table" w:semiHidden="1" w:unhideWhenUsed="1"/>
     <w:lsdException w:name="annotation subject" w:semiHidden="1" w:unhideWhenUsed="1"/>
     <w:lsdException w:name="No List" w:semiHidden="1" w:unhideWhenUsed="1"/>
     <w:lsdException w:name="Outline List 1" w:semiHidden="1" w:unhideWhenUsed="1"/>
@@ -2597,6 +2636,7 @@
     <w:lsdException w:name="Table Professional" w:semiHidden="1" w:unhideWhenUsed="1"/>
     <w:lsdException w:name="Table Subtle 1" w:semiHidden="1" w:unhideWhenUsed="1"/>
     <w:lsdException w:name="Table Subtle 2" w:semiHidden="1" w:unhideWhenUsed="1"/>
+    <w:lsdException w:name="Table Web 1" w:semiHidden="1" w:unhideWhenUsed="1"/>
     <w:lsdException w:name="Table Web 2" w:semiHidden="1" w:unhideWhenUsed="1"/>
     <w:lsdException w:name="Table Web 3" w:semiHidden="1" w:unhideWhenUsed="1"/>
     <w:lsdException w:name="Balloon Text" w:semiHidden="1" w:unhideWhenUsed="1"/>
@@ -2817,9 +2857,6 @@
     <w:lsdException w:name="List Table 5 Dark Accent 6" w:uiPriority="50"/>
     <w:lsdException w:name="List Table 6 Colorful Accent 6" w:uiPriority="51"/>
     <w:lsdException w:name="List Table 7 Colorful Accent 6" w:uiPriority="52"/>
-    <w:lsdException w:name="Mention" w:semiHidden="1" w:unhideWhenUsed="1"/>
-    <w:lsdException w:name="Smart Hyperlink" w:semiHidden="1" w:unhideWhenUsed="1"/>
-    <w:lsdException w:name="Hashtag" w:semiHidden="1" w:unhideWhenUsed="1"/>
   </w:latentStyles>
   <w:style w:type="paragraph" w:default="1" w:styleId="Normal">
     <w:name w:val="Normal"/>
@@ -3822,7 +3859,7 @@
 </file>
 
 <file path=customXml/itemProps2.xml><?xml version="1.0" encoding="utf-8"?>
-<ds:datastoreItem xmlns:ds="http://schemas.openxmlformats.org/officeDocument/2006/customXml" ds:itemID="{A81C449B-A6DB-4E07-9947-B566E47BFF3D}">
+<ds:datastoreItem xmlns:ds="http://schemas.openxmlformats.org/officeDocument/2006/customXml" ds:itemID="{C0120039-1F56-4D51-9F13-FAE9547DE8EE}">
   <ds:schemaRefs>
     <ds:schemaRef ds:uri="http://schemas.openxmlformats.org/officeDocument/2006/bibliography"/>
   </ds:schemaRefs>

</xml_diff>

<commit_message>
Refined Scrum Documents for Acceptance Test
</commit_message>
<xml_diff>
--- a/Sprint 1 Plan.docx
+++ b/Sprint 1 Plan.docx
@@ -159,6 +159,13 @@
         </w:rPr>
         <w:t xml:space="preserve"> Cedric Linares</w:t>
       </w:r>
+      <w:r>
+        <w:rPr>
+          <w:sz w:val="18"/>
+          <w:szCs w:val="18"/>
+        </w:rPr>
+        <w:t>, BEREKET HAILE</w:t>
+      </w:r>
     </w:p>
     <w:p>
       <w:pPr>
@@ -455,13 +462,6 @@
       <w:r>
         <w:t>o track a user's URL history.</w:t>
       </w:r>
-      <w:r>
-        <w:br/>
-        <w:t>(8</w:t>
-      </w:r>
-      <w:r>
-        <w:t xml:space="preserve"> hours per week)</w:t>
-      </w:r>
     </w:p>
     <w:p>
       <w:pPr>
@@ -474,7 +474,10 @@
         <w:ind w:hanging="360"/>
       </w:pPr>
       <w:r>
-        <w:t>Create Chrome extension template. (1)</w:t>
+        <w:t>Creat</w:t>
+      </w:r>
+      <w:r>
+        <w:t>e Chrome extension template.</w:t>
       </w:r>
     </w:p>
     <w:p>
@@ -491,10 +494,7 @@
         <w:t>Develop background.js that ge</w:t>
       </w:r>
       <w:r>
-        <w:t>nerates appropriate URL data. (2</w:t>
-      </w:r>
-      <w:r>
-        <w:t>)</w:t>
+        <w:t>nerates appropriate URL data.</w:t>
       </w:r>
     </w:p>
     <w:p>
@@ -508,7 +508,7 @@
         <w:ind w:hanging="360"/>
       </w:pPr>
       <w:r>
-        <w:t>Connect Data to PID# (2)</w:t>
+        <w:t>Connect Data to PID#</w:t>
       </w:r>
     </w:p>
     <w:p>
@@ -522,7 +522,7 @@
         <w:ind w:hanging="360"/>
       </w:pPr>
       <w:r>
-        <w:t>Send Data to MySQL Database (2)</w:t>
+        <w:t>Send Data to MySQL Database</w:t>
       </w:r>
     </w:p>
     <w:p>
@@ -536,25 +536,10 @@
         <w:ind w:hanging="360"/>
       </w:pPr>
       <w:r>
-        <w:t>Maintain Integration between Two Repo Branches (1)</w:t>
-      </w:r>
-    </w:p>
-    <w:p>
-      <w:pPr>
-        <w:spacing w:line="240" w:lineRule="auto"/>
-        <w:ind w:left="1077"/>
-      </w:pPr>
-      <w:r>
-        <w:t xml:space="preserve">Estimated time: </w:t>
-      </w:r>
-      <w:r>
-        <w:t>8</w:t>
-      </w:r>
-      <w:r>
-        <w:t xml:space="preserve"> hours </w:t>
-      </w:r>
-      <w:r>
-        <w:t>per week</w:t>
+        <w:t xml:space="preserve">Maintain Integration between </w:t>
+      </w:r>
+      <w:r>
+        <w:t xml:space="preserve">Two Repo Branches </w:t>
       </w:r>
     </w:p>
     <w:p>
@@ -573,16 +558,6 @@
     </w:p>
     <w:p>
       <w:pPr>
-        <w:suppressAutoHyphens/>
-        <w:spacing w:before="0" w:line="100" w:lineRule="atLeast"/>
-        <w:ind w:left="360" w:firstLine="360"/>
-      </w:pPr>
-      <w:r>
-        <w:t>(8 hours per week)</w:t>
-      </w:r>
-    </w:p>
-    <w:p>
-      <w:pPr>
         <w:numPr>
           <w:ilvl w:val="1"/>
           <w:numId w:val="4"/>
@@ -594,9 +569,6 @@
       <w:r>
         <w:t>Maintain a research document.</w:t>
       </w:r>
-      <w:r>
-        <w:t xml:space="preserve"> (1)</w:t>
-      </w:r>
     </w:p>
     <w:p>
       <w:pPr>
@@ -609,7 +581,7 @@
         <w:ind w:hanging="360"/>
       </w:pPr>
       <w:r>
-        <w:t>Create login prompt. (3)</w:t>
+        <w:t>Create login prompt.</w:t>
       </w:r>
     </w:p>
     <w:p>
@@ -626,10 +598,7 @@
         <w:t>Send</w:t>
       </w:r>
       <w:r>
-        <w:t xml:space="preserve"> login data to server applet. (2</w:t>
-      </w:r>
-      <w:r>
-        <w:t>)</w:t>
+        <w:t xml:space="preserve"> login data to server applet.</w:t>
       </w:r>
     </w:p>
     <w:p>
@@ -643,29 +612,7 @@
         <w:ind w:hanging="360"/>
       </w:pPr>
       <w:r>
-        <w:lastRenderedPageBreak/>
-        <w:t>Research jQuery (2</w:t>
-      </w:r>
-      <w:r>
-        <w:t>).</w:t>
-      </w:r>
-    </w:p>
-    <w:p>
-      <w:pPr>
-        <w:spacing w:line="240" w:lineRule="auto"/>
-        <w:ind w:left="1077"/>
-      </w:pPr>
-      <w:r>
-        <w:t xml:space="preserve">Estimated time: </w:t>
-      </w:r>
-      <w:r>
-        <w:t>8</w:t>
-      </w:r>
-      <w:r>
-        <w:t xml:space="preserve"> hours </w:t>
-      </w:r>
-      <w:r>
-        <w:t>per week</w:t>
+        <w:t>Research jQuery</w:t>
       </w:r>
     </w:p>
     <w:p>
@@ -678,11 +625,10 @@
         <w:spacing w:line="100" w:lineRule="atLeast"/>
       </w:pPr>
       <w:r>
-        <w:t>As a Developer, I want a database to store collected history data.</w:t>
-      </w:r>
-      <w:r>
-        <w:br/>
-        <w:t>(8 hours per week)</w:t>
+        <w:t>As a Developer, I want a database t</w:t>
+      </w:r>
+      <w:r>
+        <w:t>o store collected history data.</w:t>
       </w:r>
     </w:p>
     <w:p>
@@ -695,7 +641,8 @@
         <w:spacing w:line="100" w:lineRule="atLeast"/>
       </w:pPr>
       <w:r>
-        <w:t>Set up MySQL database. (8)</w:t>
+        <w:lastRenderedPageBreak/>
+        <w:t xml:space="preserve">Set up MySQL database. </w:t>
       </w:r>
     </w:p>
     <w:p>
@@ -708,7 +655,7 @@
         <w:spacing w:line="100" w:lineRule="atLeast"/>
       </w:pPr>
       <w:r>
-        <w:t>Create SQL database tables for storing collected data. (2)</w:t>
+        <w:t xml:space="preserve">Create SQL database tables for storing collected data. </w:t>
       </w:r>
     </w:p>
     <w:p>
@@ -721,7 +668,7 @@
         <w:spacing w:line="100" w:lineRule="atLeast"/>
       </w:pPr>
       <w:r>
-        <w:t>Create SQL database table for storing current, past, and future surveys. (2)</w:t>
+        <w:t xml:space="preserve">Create SQL database table for storing current, past, and future surveys. </w:t>
       </w:r>
     </w:p>
     <w:p>
@@ -734,7 +681,7 @@
         <w:spacing w:line="100" w:lineRule="atLeast"/>
       </w:pPr>
       <w:r>
-        <w:t>Set up database security features. (5)</w:t>
+        <w:t xml:space="preserve">Set up database security features. </w:t>
       </w:r>
     </w:p>
     <w:p>
@@ -747,26 +694,7 @@
         <w:spacing w:line="100" w:lineRule="atLeast"/>
       </w:pPr>
       <w:r>
-        <w:t>Maintain a research document. (3)</w:t>
-      </w:r>
-    </w:p>
-    <w:p>
-      <w:pPr>
-        <w:pStyle w:val="ListParagraph"/>
-        <w:spacing w:line="240" w:lineRule="auto"/>
-        <w:ind w:left="1075" w:firstLine="2"/>
-      </w:pPr>
-      <w:r>
-        <w:t xml:space="preserve">Estimated time: </w:t>
-      </w:r>
-      <w:r>
-        <w:t>8</w:t>
-      </w:r>
-      <w:r>
-        <w:t xml:space="preserve"> hours </w:t>
-      </w:r>
-      <w:r>
-        <w:t>per week</w:t>
+        <w:t xml:space="preserve">Maintain a research document. </w:t>
       </w:r>
     </w:p>
     <w:p>
@@ -779,11 +707,10 @@
         <w:spacing w:line="100" w:lineRule="atLeast"/>
       </w:pPr>
       <w:r>
-        <w:t>As a Developer, I want a server-side interface to manage the interaction between the client and database.</w:t>
-      </w:r>
-      <w:r>
-        <w:br/>
-        <w:t>(10 hours per week)</w:t>
+        <w:t xml:space="preserve">As a Developer, I want a server-side interface to manage the interaction between the client and </w:t>
+      </w:r>
+      <w:r>
+        <w:t>database.</w:t>
       </w:r>
     </w:p>
     <w:p>
@@ -796,7 +723,10 @@
         <w:spacing w:line="100" w:lineRule="atLeast"/>
       </w:pPr>
       <w:r>
-        <w:t>Create an interface for logging in. (5)</w:t>
+        <w:t xml:space="preserve">Create </w:t>
+      </w:r>
+      <w:r>
+        <w:t>an interface for logging in.</w:t>
       </w:r>
     </w:p>
     <w:p>
@@ -809,7 +739,10 @@
         <w:spacing w:line="100" w:lineRule="atLeast"/>
       </w:pPr>
       <w:r>
-        <w:t>Create an interface for checking current surveys. (5)</w:t>
+        <w:t>Create an interface f</w:t>
+      </w:r>
+      <w:r>
+        <w:t>or checking current surveys.</w:t>
       </w:r>
     </w:p>
     <w:p>
@@ -822,7 +755,10 @@
         <w:spacing w:line="100" w:lineRule="atLeast"/>
       </w:pPr>
       <w:r>
-        <w:t>Create an interface for storing collected data. (5)</w:t>
+        <w:t>Create an interface</w:t>
+      </w:r>
+      <w:r>
+        <w:t xml:space="preserve"> for storing collected data.</w:t>
       </w:r>
     </w:p>
     <w:p>
@@ -835,7 +771,10 @@
         <w:spacing w:line="100" w:lineRule="atLeast"/>
       </w:pPr>
       <w:r>
-        <w:t>Integrate interface security features. (8)</w:t>
+        <w:t xml:space="preserve">Integrate </w:t>
+      </w:r>
+      <w:r>
+        <w:t>interface security features.</w:t>
       </w:r>
     </w:p>
     <w:p>
@@ -848,26 +787,27 @@
         <w:spacing w:line="100" w:lineRule="atLeast"/>
       </w:pPr>
       <w:r>
-        <w:t>Maintain a research document. (5)</w:t>
-      </w:r>
-    </w:p>
-    <w:p>
-      <w:pPr>
-        <w:pStyle w:val="ListParagraph"/>
+        <w:t>M</w:t>
+      </w:r>
+      <w:r>
+        <w:t xml:space="preserve">aintain a research document. </w:t>
+      </w:r>
+    </w:p>
+    <w:p>
+      <w:pPr>
         <w:spacing w:line="240" w:lineRule="auto"/>
-        <w:ind w:left="1075" w:firstLine="2"/>
-      </w:pPr>
-      <w:r>
-        <w:t xml:space="preserve">Estimated time: </w:t>
-      </w:r>
-      <w:r>
-        <w:t>8</w:t>
-      </w:r>
-      <w:r>
-        <w:t xml:space="preserve"> hours </w:t>
-      </w:r>
-      <w:r>
-        <w:t>per week</w:t>
+      </w:pPr>
+      <w:r>
+        <w:t xml:space="preserve"> </w:t>
+      </w:r>
+      <w:r>
+        <w:t xml:space="preserve">       5</w:t>
+      </w:r>
+      <w:r>
+        <w:t>.    As a Developer, I want a barebones template fo</w:t>
+      </w:r>
+      <w:r>
+        <w:t>r the Android app as a starting place.</w:t>
       </w:r>
     </w:p>
     <w:p>
@@ -875,134 +815,99 @@
         <w:spacing w:line="240" w:lineRule="auto"/>
       </w:pPr>
       <w:r>
+        <w:tab/>
+        <w:t xml:space="preserve">a.    </w:t>
+      </w:r>
+      <w:r>
+        <w:t>Create Android app template</w:t>
+      </w:r>
+      <w:r>
         <w:t xml:space="preserve"> </w:t>
       </w:r>
-      <w:r>
-        <w:t xml:space="preserve">       5</w:t>
-      </w:r>
-      <w:r>
-        <w:t>.    As a Developer, I want a barebones template fo</w:t>
-      </w:r>
-      <w:r>
-        <w:t>r the Android app as a starting place.</w:t>
+    </w:p>
+    <w:p>
+      <w:pPr>
+        <w:spacing w:line="240" w:lineRule="auto"/>
+      </w:pPr>
+      <w:r>
+        <w:t xml:space="preserve"> </w:t>
+      </w:r>
+      <w:r>
+        <w:t xml:space="preserve">               </w:t>
+      </w:r>
+      <w:r>
+        <w:t xml:space="preserve">b. </w:t>
+      </w:r>
+      <w:r>
+        <w:t xml:space="preserve">   </w:t>
+      </w:r>
+      <w:r>
+        <w:t>Maintain a Research document</w:t>
+      </w:r>
+    </w:p>
+    <w:p>
+      <w:pPr>
+        <w:spacing w:line="240" w:lineRule="auto"/>
+      </w:pPr>
+      <w:r>
+        <w:tab/>
+      </w:r>
+      <w:r>
+        <w:t xml:space="preserve">c. </w:t>
+      </w:r>
+      <w:r>
+        <w:t xml:space="preserve">   </w:t>
+      </w:r>
+      <w:r>
+        <w:t>Start development template</w:t>
+      </w:r>
+    </w:p>
+    <w:p>
+      <w:pPr>
+        <w:pStyle w:val="Heading1"/>
+      </w:pPr>
+      <w:r>
+        <w:t>TEAM ROLES &amp; TASK ASSIGNMENTS</w:t>
+      </w:r>
+    </w:p>
+    <w:p>
+      <w:pPr>
+        <w:ind w:left="-5"/>
+      </w:pPr>
+      <w:r>
+        <w:t>Mitchell Etzel</w:t>
+      </w:r>
+      <w:r>
+        <w:t>(Product O</w:t>
+      </w:r>
+      <w:r>
+        <w:t xml:space="preserve">wner) : </w:t>
+      </w:r>
+      <w:r>
+        <w:t>1a, 1b, 1c</w:t>
+      </w:r>
+    </w:p>
+    <w:p>
+      <w:pPr>
+        <w:ind w:left="-5"/>
+      </w:pPr>
+      <w:r>
+        <w:t>Darius Sakhapour</w:t>
+      </w:r>
+      <w:r>
+        <w:t>(Scrum Master</w:t>
+      </w:r>
+      <w:r>
+        <w:t>) : 1a, 1b, 1c</w:t>
       </w:r>
       <w:bookmarkStart w:id="0" w:name="_GoBack"/>
       <w:bookmarkEnd w:id="0"/>
     </w:p>
     <w:p>
       <w:pPr>
-        <w:spacing w:line="240" w:lineRule="auto"/>
-      </w:pPr>
-      <w:r>
-        <w:tab/>
-        <w:t xml:space="preserve">a.    </w:t>
-      </w:r>
-      <w:r>
-        <w:t>Create Android app template</w:t>
-      </w:r>
-      <w:r>
-        <w:t xml:space="preserve"> </w:t>
-      </w:r>
-    </w:p>
-    <w:p>
-      <w:pPr>
-        <w:spacing w:line="240" w:lineRule="auto"/>
-      </w:pPr>
-      <w:r>
-        <w:t xml:space="preserve"> </w:t>
-      </w:r>
-      <w:r>
-        <w:t xml:space="preserve">               </w:t>
-      </w:r>
-      <w:r>
-        <w:t xml:space="preserve">b. </w:t>
-      </w:r>
-      <w:r>
-        <w:t xml:space="preserve">   </w:t>
-      </w:r>
-      <w:r>
-        <w:t>Maintain a Research document</w:t>
-      </w:r>
-    </w:p>
-    <w:p>
-      <w:pPr>
-        <w:spacing w:line="240" w:lineRule="auto"/>
-      </w:pPr>
-      <w:r>
-        <w:tab/>
-      </w:r>
-      <w:r>
-        <w:t xml:space="preserve">c. </w:t>
-      </w:r>
-      <w:r>
-        <w:t xml:space="preserve">   </w:t>
-      </w:r>
-      <w:r>
-        <w:t>Start development template</w:t>
-      </w:r>
-    </w:p>
-    <w:p>
-      <w:pPr>
-        <w:spacing w:line="240" w:lineRule="auto"/>
-      </w:pPr>
-      <w:r>
-        <w:tab/>
-        <w:t xml:space="preserve">        Estimated time:</w:t>
-      </w:r>
-      <w:r>
-        <w:t xml:space="preserve"> 8</w:t>
-      </w:r>
-      <w:r>
-        <w:t xml:space="preserve"> hours</w:t>
-      </w:r>
-      <w:r>
-        <w:t xml:space="preserve"> per week</w:t>
-      </w:r>
-    </w:p>
-    <w:p>
-      <w:pPr>
-        <w:pStyle w:val="Heading1"/>
-      </w:pPr>
-      <w:r>
-        <w:t>TEAM ROLES &amp; TASK ASSIGNMENTS</w:t>
-      </w:r>
-    </w:p>
-    <w:p>
-      <w:pPr>
         <w:ind w:left="-5"/>
       </w:pPr>
       <w:r>
-        <w:t>Mitchell Etzel</w:t>
-      </w:r>
-      <w:r>
-        <w:t>(Product O</w:t>
-      </w:r>
-      <w:r>
-        <w:t xml:space="preserve">wner) : </w:t>
-      </w:r>
-      <w:r>
-        <w:t>1a, 1b, 1c</w:t>
-      </w:r>
-    </w:p>
-    <w:p>
-      <w:pPr>
-        <w:ind w:left="-5"/>
-      </w:pPr>
-      <w:r>
-        <w:t>Darius Sakhapour</w:t>
-      </w:r>
-      <w:r>
-        <w:t>(Scrum Master</w:t>
-      </w:r>
-      <w:r>
-        <w:t>) : 1a, 1b, 1c</w:t>
-      </w:r>
-    </w:p>
-    <w:p>
-      <w:pPr>
-        <w:ind w:left="-5"/>
-      </w:pPr>
-      <w:r>
         <w:t xml:space="preserve">Jarad Shelton(Developer) : </w:t>
       </w:r>
       <w:r>
@@ -1016,38 +921,13 @@
       <w:r>
         <w:t>3a, 3b, 3c</w:t>
       </w:r>
-    </w:p>
-    <w:p>
-      <w:pPr>
-        <w:pStyle w:val="Heading1"/>
-      </w:pPr>
-      <w:r>
-        <w:lastRenderedPageBreak/>
-        <w:t>Initial burn-up chart</w:t>
-      </w:r>
-    </w:p>
-    <w:p/>
-    <w:p>
-      <w:pPr>
-        <w:pStyle w:val="Heading1"/>
-      </w:pPr>
-      <w:r>
-        <w:t>Initial SCRUM Board</w:t>
-      </w:r>
-    </w:p>
-    <w:p/>
-    <w:p>
-      <w:pPr>
-        <w:jc w:val="center"/>
-      </w:pPr>
-      <w:r>
-        <w:t xml:space="preserve">***Final Drafts </w:t>
-      </w:r>
-      <w:r>
-        <w:t>Will Be Available in BSOE 302</w:t>
-      </w:r>
-      <w:r>
-        <w:t>***</w:t>
+      <w:r>
+        <w:t>, 5 all</w:t>
+      </w:r>
+    </w:p>
+    <w:p>
+      <w:r>
+        <w:t>Bereket Haile(Developer): 5 all</w:t>
       </w:r>
     </w:p>
     <w:sectPr>
@@ -4328,7 +4208,7 @@
 </file>
 
 <file path=customXml/itemProps2.xml><?xml version="1.0" encoding="utf-8"?>
-<ds:datastoreItem xmlns:ds="http://schemas.openxmlformats.org/officeDocument/2006/customXml" ds:itemID="{4702DD37-96C5-4812-9B90-42B4621C8388}">
+<ds:datastoreItem xmlns:ds="http://schemas.openxmlformats.org/officeDocument/2006/customXml" ds:itemID="{5D388C9B-DD9D-4F7A-9977-3D11A0136604}">
   <ds:schemaRefs>
     <ds:schemaRef ds:uri="http://schemas.openxmlformats.org/officeDocument/2006/bibliography"/>
   </ds:schemaRefs>

</xml_diff>